<commit_message>
GoCD Installation on ATD GKE Cluster
</commit_message>
<xml_diff>
--- a/GoCD Installation on ATD GKE Cluster.docx
+++ b/GoCD Installation on ATD GKE Cluster.docx
@@ -80,6 +80,39 @@
           <w:lang w:val="en-US"/>
         </w:rPr>
         <w:t xml:space="preserve"> V1, Date: 20</w:t>
+      </w:r>
+      <w:r>
+        <w:rPr>
+          <w:vertAlign w:val="superscript"/>
+          <w:lang w:val="en-US"/>
+        </w:rPr>
+        <w:t>th</w:t>
+      </w:r>
+      <w:r>
+        <w:rPr>
+          <w:lang w:val="en-US"/>
+        </w:rPr>
+        <w:t xml:space="preserve"> Sep 2023</w:t>
+      </w:r>
+    </w:p>
+    <w:p>
+      <w:pPr>
+        <w:rPr>
+          <w:lang w:val="en-US"/>
+        </w:rPr>
+      </w:pPr>
+      <w:r>
+        <w:rPr>
+          <w:lang w:val="en-US"/>
+        </w:rPr>
+        <w:tab/>
+      </w:r>
+      <w:r>
+        <w:rPr>
+          <w:lang w:val="en-US"/>
+        </w:rPr>
+        <w:tab/>
+        <w:t xml:space="preserve">     V2, Date: 27</w:t>
       </w:r>
       <w:r>
         <w:rPr>
@@ -280,7 +313,25 @@
         <w:rPr>
           <w:lang w:val="en-US"/>
         </w:rPr>
-        <w:t>GoCD agent configuration</w:t>
+        <w:t xml:space="preserve">Use </w:t>
+      </w:r>
+      <w:r>
+        <w:rPr>
+          <w:lang w:val="en-US"/>
+        </w:rPr>
+        <w:t xml:space="preserve">GoCD agent </w:t>
+      </w:r>
+      <w:r>
+        <w:rPr>
+          <w:lang w:val="en-US"/>
+        </w:rPr>
+        <w:t xml:space="preserve">on </w:t>
+      </w:r>
+      <w:r>
+        <w:rPr>
+          <w:lang w:val="en-US"/>
+        </w:rPr>
+        <w:t>Pipeline</w:t>
       </w:r>
     </w:p>
     <w:p>
@@ -807,6 +858,7 @@
         <w:rPr>
           <w:lang w:val="en-US"/>
         </w:rPr>
+        <w:lastRenderedPageBreak/>
         <w:t xml:space="preserve">Download </w:t>
       </w:r>
       <w:r>
@@ -840,7 +892,6 @@
         <w:rPr>
           <w:lang w:val="en-US"/>
         </w:rPr>
-        <w:lastRenderedPageBreak/>
         <w:t>(Optically you can git clone</w:t>
       </w:r>
       <w:r>
@@ -1908,6 +1959,7 @@
         <w:rPr>
           <w:lang w:val="en-US"/>
         </w:rPr>
+        <w:lastRenderedPageBreak/>
         <w:t xml:space="preserve">     </w:t>
       </w:r>
     </w:p>
@@ -1936,7 +1988,6 @@
         <w:rPr>
           <w:lang w:val="en-US"/>
         </w:rPr>
-        <w:lastRenderedPageBreak/>
         <w:t xml:space="preserve">      </w:t>
       </w:r>
       <w:r>
@@ -2609,7 +2660,25 @@
         <w:rPr>
           <w:lang w:val="en-US"/>
         </w:rPr>
-        <w:t>GoCD agent configuration</w:t>
+        <w:t xml:space="preserve">Use </w:t>
+      </w:r>
+      <w:r>
+        <w:rPr>
+          <w:lang w:val="en-US"/>
+        </w:rPr>
+        <w:t xml:space="preserve">GoCD agent </w:t>
+      </w:r>
+      <w:r>
+        <w:rPr>
+          <w:lang w:val="en-US"/>
+        </w:rPr>
+        <w:t>on Pipeline</w:t>
+      </w:r>
+      <w:r>
+        <w:rPr>
+          <w:lang w:val="en-US"/>
+        </w:rPr>
+        <w:t>:</w:t>
       </w:r>
       <w:r>
         <w:rPr>

</xml_diff>